<commit_message>
draft for step 5
</commit_message>
<xml_diff>
--- a/ProjectGroup98_Step5_DRAFT/Step5_Draft.docx
+++ b/ProjectGroup98_Step5_DRAFT/Step5_Draft.docx
@@ -87,7 +87,7 @@
           <w:rPr>
             <w:rStyle w:val="Hyperlink"/>
           </w:rPr>
-          <w:t>http://flip2.engr.oregonstate.edu:8042</w:t>
+          <w:t>http://flip2.engr.oregonstate.edu:8040</w:t>
         </w:r>
       </w:hyperlink>
     </w:p>
@@ -468,33 +468,21 @@
           <w:u w:val="single" w:color="000000"/>
         </w:rPr>
         <w:lastRenderedPageBreak/>
-        <w:t>W</w:t>
-      </w:r>
+        <w:t xml:space="preserve">Work </w:t>
+      </w:r>
+      <w:proofErr w:type="gramStart"/>
       <w:r>
         <w:rPr>
           <w:u w:val="single" w:color="000000"/>
         </w:rPr>
-        <w:t xml:space="preserve">ork </w:t>
-      </w:r>
-      <w:proofErr w:type="gramStart"/>
+        <w:t>From</w:t>
+      </w:r>
+      <w:proofErr w:type="gramEnd"/>
       <w:r>
         <w:rPr>
           <w:u w:val="single" w:color="000000"/>
         </w:rPr>
-        <w:t>From</w:t>
-      </w:r>
-      <w:proofErr w:type="gramEnd"/>
-      <w:r>
-        <w:rPr>
-          <w:u w:val="single" w:color="000000"/>
-        </w:rPr>
-        <w:t xml:space="preserve"> Pr</w:t>
-      </w:r>
-      <w:r>
-        <w:rPr>
-          <w:u w:val="single" w:color="000000"/>
-        </w:rPr>
-        <w:t>evious Steps:</w:t>
+        <w:t xml:space="preserve"> Previous Steps:</w:t>
       </w:r>
     </w:p>
     <w:p>
@@ -780,10 +768,7 @@
         <w:ind w:right="233" w:hanging="361"/>
       </w:pPr>
       <w:r>
-        <w:t>Also, to allow ‘insert for every table in the schema”, clicking add allo</w:t>
-      </w:r>
-      <w:r>
-        <w:t xml:space="preserve">ws users to choose what they want to add to the database. There is a separate add page for each table.  </w:t>
+        <w:t xml:space="preserve">Also, to allow ‘insert for every table in the schema”, clicking add allows users to choose what they want to add to the database. There is a separate add page for each table.  </w:t>
       </w:r>
     </w:p>
     <w:p>
@@ -808,13 +793,7 @@
           <w:u w:val="single" w:color="000000"/>
         </w:rPr>
         <w:lastRenderedPageBreak/>
-        <w:t>Upgrades to the D</w:t>
-      </w:r>
-      <w:r>
-        <w:rPr>
-          <w:u w:val="single" w:color="000000"/>
-        </w:rPr>
-        <w:t xml:space="preserve">raft </w:t>
+        <w:t xml:space="preserve">Upgrades to the Draft </w:t>
       </w:r>
       <w:proofErr w:type="gramStart"/>
       <w:r>
@@ -964,8 +943,6 @@
         <w:tblInd w:w="28" w:type="dxa"/>
         <w:tblCellMar>
           <w:top w:w="179" w:type="dxa"/>
-          <w:left w:w="0" w:type="dxa"/>
-          <w:bottom w:w="0" w:type="dxa"/>
           <w:right w:w="12" w:type="dxa"/>
         </w:tblCellMar>
         <w:tblLook w:val="04A0" w:firstRow="1" w:lastRow="0" w:firstColumn="1" w:lastColumn="0" w:noHBand="0" w:noVBand="1"/>
@@ -1742,10 +1719,7 @@
         <w:ind w:left="15" w:right="233" w:firstLine="721"/>
       </w:pPr>
       <w:r>
-        <w:t>Our TA informed us that everything seemed right with our Final Draft for Step 2. Hence, we decided to not make any change</w:t>
-      </w:r>
-      <w:r>
-        <w:t xml:space="preserve">s for Step 3 Draft.  </w:t>
+        <w:t xml:space="preserve">Our TA informed us that everything seemed right with our Final Draft for Step 2. Hence, we decided to not make any changes for Step 3 Draft.  </w:t>
       </w:r>
     </w:p>
     <w:p>
@@ -2056,10 +2030,7 @@
         <w:ind w:right="233" w:hanging="361"/>
       </w:pPr>
       <w:r>
-        <w:t xml:space="preserve">It was suggested that we must include Doctors in the Staff entity. While this is a great suggestion, we have decided </w:t>
-      </w:r>
-      <w:r>
-        <w:t xml:space="preserve">to separate Doctors from other members of the hospital workforce. We will not be handling the case when a Doctor refers a patient to another Doctor.  </w:t>
+        <w:t xml:space="preserve">It was suggested that we must include Doctors in the Staff entity. While this is a great suggestion, we have decided to separate Doctors from other members of the hospital workforce. We will not be handling the case when a Doctor refers a patient to another Doctor.  </w:t>
       </w:r>
     </w:p>
     <w:p>
@@ -2096,10 +2067,7 @@
         <w:ind w:right="233" w:hanging="361"/>
       </w:pPr>
       <w:r>
-        <w:t>Where appropriate we have adde</w:t>
-      </w:r>
-      <w:r>
-        <w:t xml:space="preserve">d </w:t>
+        <w:t xml:space="preserve">Where appropriate we have added </w:t>
       </w:r>
       <w:proofErr w:type="gramStart"/>
       <w:r>
@@ -2180,10 +2148,7 @@
       </w:r>
       <w:proofErr w:type="gramEnd"/>
       <w:r>
-        <w:t xml:space="preserve"> </w:t>
-      </w:r>
-      <w:r>
-        <w:t>ERD and Schema with clean computer generated diagrams.</w:t>
+        <w:t xml:space="preserve"> ERD and Schema with clean computer generated diagrams.</w:t>
       </w:r>
       <w:r>
         <w:rPr>
@@ -2323,13 +2288,7 @@
         <w:rPr>
           <w:color w:val="2D3B45"/>
         </w:rPr>
-        <w:t xml:space="preserve"> o</w:t>
-      </w:r>
-      <w:r>
-        <w:rPr>
-          <w:color w:val="2D3B45"/>
-        </w:rPr>
-        <w:t>f</w:t>
+        <w:t xml:space="preserve"> of</w:t>
       </w:r>
       <w:proofErr w:type="gramEnd"/>
       <w:r>
@@ -2434,14 +2393,7 @@
           <w:b/>
           <w:color w:val="2D3B45"/>
         </w:rPr>
-        <w:t>Pr</w:t>
-      </w:r>
-      <w:r>
-        <w:rPr>
-          <w:b/>
-          <w:color w:val="2D3B45"/>
-        </w:rPr>
-        <w:t xml:space="preserve">oject Outline and Database Outline - Updated Version: </w:t>
+        <w:t xml:space="preserve">Project Outline and Database Outline - Updated Version: </w:t>
       </w:r>
       <w:r>
         <w:t xml:space="preserve"> </w:t>
@@ -2472,10 +2424,7 @@
         <w:ind w:left="736" w:right="233" w:firstLine="720"/>
       </w:pPr>
       <w:r>
-        <w:t>A hospital consisting of 50+ doctors and staff members, 1000+ patients, and 5000+ orders and results, allows for quite a bit of complexity. There are five entities in the database: 1) Doct</w:t>
-      </w:r>
-      <w:r>
-        <w:t xml:space="preserve">ors, 2) Patients, 3) Staff, 4) Orders, and 5) Results. Among these 5 entities, there can be different types, multiple relationships, and numerous ways for information to get lost/mixed up.  </w:t>
+        <w:t xml:space="preserve">A hospital consisting of 50+ doctors and staff members, 1000+ patients, and 5000+ orders and results, allows for quite a bit of complexity. There are five entities in the database: 1) Doctors, 2) Patients, 3) Staff, 4) Orders, and 5) Results. Among these 5 entities, there can be different types, multiple relationships, and numerous ways for information to get lost/mixed up.  </w:t>
       </w:r>
     </w:p>
     <w:p>
@@ -2484,10 +2433,7 @@
         <w:ind w:left="736" w:right="233" w:firstLine="720"/>
       </w:pPr>
       <w:r>
-        <w:t>A database with around 5-10 tables (for entities and relationship</w:t>
-      </w:r>
-      <w:r>
-        <w:t xml:space="preserve">s) in combination with a neat front-end display with about 3-5 pages, allows for a much easier and efficient way of viewing and managing this data.  </w:t>
+        <w:t xml:space="preserve">A database with around 5-10 tables (for entities and relationships) in combination with a neat front-end display with about 3-5 pages, allows for a much easier and efficient way of viewing and managing this data.  </w:t>
       </w:r>
     </w:p>
     <w:p>
@@ -2511,10 +2457,7 @@
       </w:r>
       <w:proofErr w:type="spellEnd"/>
       <w:r>
-        <w:t>) for Patients, and assig</w:t>
-      </w:r>
-      <w:r>
-        <w:t xml:space="preserve">n it to a pertinent Staff. At the other end, Staff can check the Orders that need to be fulfilled, fulfill it accordingly and load up the Results of the Order. </w:t>
+        <w:t xml:space="preserve">) for Patients, and assign it to a pertinent Staff. At the other end, Staff can check the Orders that need to be fulfilled, fulfill it accordingly and load up the Results of the Order. </w:t>
       </w:r>
     </w:p>
     <w:p>
@@ -2523,10 +2466,7 @@
         <w:ind w:left="746" w:right="233"/>
       </w:pPr>
       <w:r>
-        <w:t>Eventually, Doctors, in their own time, or in Patient’s next visit would be able to check on th</w:t>
-      </w:r>
-      <w:r>
-        <w:t xml:space="preserve">e Results of their Order.  </w:t>
+        <w:t xml:space="preserve">Eventually, Doctors, in their own time, or in Patient’s next visit would be able to check on the Results of their Order.  </w:t>
       </w:r>
     </w:p>
     <w:p>
@@ -2535,10 +2475,7 @@
         <w:ind w:left="736" w:right="233" w:firstLine="720"/>
       </w:pPr>
       <w:r>
-        <w:t>Our Database will allow a small hospital to securely initiate, track, and fulfill orders for all Patients that decide to get treatment there. Besides that, more functionalities, where only certain types of doctors or staff can i</w:t>
-      </w:r>
-      <w:r>
-        <w:t xml:space="preserve">ssue certain orders or change the status of the order, can be added.  </w:t>
+        <w:t xml:space="preserve">Our Database will allow a small hospital to securely initiate, track, and fulfill orders for all Patients that decide to get treatment there. Besides that, more functionalities, where only certain types of doctors or staff can issue certain orders or change the status of the order, can be added.  </w:t>
       </w:r>
     </w:p>
     <w:p>
@@ -2595,10 +2532,7 @@
         <w:t>Doctors</w:t>
       </w:r>
       <w:r>
-        <w:t xml:space="preserve">: </w:t>
-      </w:r>
-      <w:r>
-        <w:t>Records the details of Doctors that work in Hospital.  -</w:t>
+        <w:t>: Records the details of Doctors that work in Hospital.  -</w:t>
       </w:r>
       <w:r>
         <w:rPr>
@@ -2717,10 +2651,7 @@
       </w:r>
       <w:proofErr w:type="gramEnd"/>
       <w:r>
-        <w:t>0M:1M)</w:t>
-      </w:r>
-      <w:r>
-        <w:t xml:space="preserve">: Doctors can have zero or many Patients and a Patient can have one or many Doctors. Defined in </w:t>
+        <w:t xml:space="preserve">0M:1M): Doctors can have zero or many Patients and a Patient can have one or many Doctors. Defined in </w:t>
       </w:r>
       <w:proofErr w:type="spellStart"/>
       <w:r>
@@ -2752,10 +2683,7 @@
       </w:r>
       <w:proofErr w:type="spellStart"/>
       <w:r>
-        <w:t>d</w:t>
-      </w:r>
-      <w:r>
-        <w:t>octorID</w:t>
+        <w:t>doctorID</w:t>
       </w:r>
       <w:proofErr w:type="spellEnd"/>
       <w:r>
@@ -2808,10 +2736,7 @@
       </w:r>
       <w:proofErr w:type="spellEnd"/>
       <w:r>
-        <w:t xml:space="preserve"> Sharma </w:t>
-      </w:r>
-      <w:r>
-        <w:t xml:space="preserve"> </w:t>
+        <w:t xml:space="preserve"> Sharma  </w:t>
       </w:r>
     </w:p>
     <w:p>
@@ -2921,10 +2846,7 @@
       </w:r>
       <w:proofErr w:type="spellEnd"/>
       <w:r>
-        <w:t>: assigns Doctor to a Patient, not N</w:t>
-      </w:r>
-      <w:r>
-        <w:t xml:space="preserve">ULL FK  </w:t>
+        <w:t xml:space="preserve">: assigns Doctor to a Patient, not NULL FK  </w:t>
       </w:r>
     </w:p>
     <w:p>
@@ -2976,10 +2898,7 @@
       </w:r>
       <w:proofErr w:type="spellStart"/>
       <w:r>
-        <w:t>Sta</w:t>
-      </w:r>
-      <w:r>
-        <w:t>ff_Patient</w:t>
+        <w:t>Staff_Patient</w:t>
       </w:r>
       <w:proofErr w:type="spellEnd"/>
       <w:r>
@@ -3050,10 +2969,7 @@
         <w:t>Staff</w:t>
       </w:r>
       <w:r>
-        <w:t>: All types of Staff members currently ac</w:t>
-      </w:r>
-      <w:r>
-        <w:t xml:space="preserve">tive in the hospital  </w:t>
+        <w:t xml:space="preserve">: All types of Staff members currently active in the hospital  </w:t>
       </w:r>
     </w:p>
     <w:p>
@@ -3165,10 +3081,7 @@
         <w:ind w:right="233" w:hanging="360"/>
       </w:pPr>
       <w:r>
-        <w:t>Relationshi</w:t>
-      </w:r>
-      <w:r>
-        <w:t>p (Staff-</w:t>
+        <w:t>Relationship (Staff-</w:t>
       </w:r>
       <w:proofErr w:type="gramStart"/>
       <w:r>
@@ -3204,10 +3117,7 @@
       </w:r>
       <w:proofErr w:type="gramEnd"/>
       <w:r>
-        <w:t>0M:0M): A Patient can be handled by zero or multiple Staff and vice v</w:t>
-      </w:r>
-      <w:r>
-        <w:t xml:space="preserve">ersa. Defined in </w:t>
+        <w:t xml:space="preserve">0M:0M): A Patient can be handled by zero or multiple Staff and vice versa. Defined in </w:t>
       </w:r>
       <w:proofErr w:type="spellStart"/>
       <w:r>
@@ -3306,10 +3216,7 @@
         <w:ind w:right="233" w:hanging="360"/>
       </w:pPr>
       <w:r>
-        <w:t>time: time, not NULL, time the</w:t>
-      </w:r>
-      <w:r>
-        <w:t xml:space="preserve"> Order was generated  </w:t>
+        <w:t xml:space="preserve">time: time, not NULL, time the Order was generated  </w:t>
       </w:r>
     </w:p>
     <w:p>
@@ -3385,10 +3292,7 @@
       </w:r>
       <w:proofErr w:type="spellEnd"/>
       <w:r>
-        <w:t xml:space="preserve">: </w:t>
-      </w:r>
-      <w:r>
-        <w:t xml:space="preserve">NULL (until assignment), used to connect an Order to Staff, FK  </w:t>
+        <w:t xml:space="preserve">: NULL (until assignment), used to connect an Order to Staff, FK  </w:t>
       </w:r>
     </w:p>
     <w:p>
@@ -3529,10 +3433,7 @@
         <w:ind w:right="233" w:hanging="360"/>
       </w:pPr>
       <w:r>
-        <w:t>date: NULL,</w:t>
-      </w:r>
-      <w:r>
-        <w:t xml:space="preserve"> date on which the Result was generated (on which the Order was fulfilled)  </w:t>
+        <w:t xml:space="preserve">date: NULL, date on which the Result was generated (on which the Order was fulfilled)  </w:t>
       </w:r>
     </w:p>
     <w:p>
@@ -3610,13 +3511,7 @@
         <w:rPr>
           <w:b/>
         </w:rPr>
-        <w:t>Doctors_Pati</w:t>
-      </w:r>
-      <w:r>
-        <w:rPr>
-          <w:b/>
-        </w:rPr>
-        <w:t>ents</w:t>
+        <w:t>Doctors_Patients</w:t>
       </w:r>
       <w:proofErr w:type="spellEnd"/>
       <w:r>
@@ -3764,13 +3659,7 @@
         <w:rPr>
           <w:color w:val="2D3B45"/>
         </w:rPr>
-        <w:t xml:space="preserve">The two many-to-many </w:t>
-      </w:r>
-      <w:r>
-        <w:rPr>
-          <w:color w:val="2D3B45"/>
-        </w:rPr>
-        <w:t xml:space="preserve">relationships from Step 1 were: 1) Between Doctors and Patients and 2) Between Staff and Patients.  </w:t>
+        <w:t xml:space="preserve">The two many-to-many relationships from Step 1 were: 1) Between Doctors and Patients and 2) Between Staff and Patients.  </w:t>
       </w:r>
       <w:r>
         <w:t xml:space="preserve"> </w:t>
@@ -3808,13 +3697,7 @@
         <w:rPr>
           <w:color w:val="2D3B45"/>
         </w:rPr>
-        <w:t>Other site features such as the home page and error pages will be implemented by Sanjay Raman</w:t>
-      </w:r>
-      <w:r>
-        <w:rPr>
-          <w:color w:val="2D3B45"/>
-        </w:rPr>
-        <w:t xml:space="preserve">athan </w:t>
+        <w:t xml:space="preserve">Other site features such as the home page and error pages will be implemented by Sanjay Ramanathan </w:t>
       </w:r>
       <w:r>
         <w:t xml:space="preserve"> </w:t>
@@ -3969,10 +3852,7 @@
       </w:r>
       <w:proofErr w:type="spellStart"/>
       <w:r>
-        <w:t>doct</w:t>
-      </w:r>
-      <w:r>
-        <w:t>orID</w:t>
+        <w:t>doctorID</w:t>
       </w:r>
       <w:proofErr w:type="spellEnd"/>
       <w:r>
@@ -4966,10 +4846,7 @@
         <w:ind w:right="233" w:hanging="361"/>
       </w:pPr>
       <w:r>
-        <w:t>Going forward we will keep working as we have</w:t>
-      </w:r>
-      <w:r>
-        <w:t xml:space="preserve"> been till this point.  </w:t>
+        <w:t xml:space="preserve">Going forward we will keep working as we have been till this point.  </w:t>
       </w:r>
     </w:p>
     <w:p>

</xml_diff>